<commit_message>
Adding Test Cases for Send_email
</commit_message>
<xml_diff>
--- a/Project Status Week 25 2023.docx
+++ b/Project Status Week 25 2023.docx
@@ -169,9 +169,21 @@
               <w:br/>
               <w:t>Abdelrahman Rasem</w:t>
               <w:br/>
-              <w:t>2023-06-20 06:00 AM (1 day ago)</w:t>
+              <w:t>2023-06-22 09:44 AM (2 days ago)</w:t>
               <w:br/>
-              <w:t xml:space="preserve">The CR test is done successfully. </w:t>
+              <w:t>no response on the ATI,</w:t>
+              <w:br/>
+              <w:t>we did meeting today to test,</w:t>
+              <w:br/>
+              <w:t>ATI, we send to HLR we need to send it with</w:t>
+              <w:br/>
+              <w:t>we had received response on 3g/2g but our application didnt recive it right ,</w:t>
+              <w:br/>
+              <w:t>4g we need conf from there side,</w:t>
+              <w:br/>
+              <w:t>1- ATI we need to send it with address:convert from :HLR -&gt; to MSISDN,</w:t>
+              <w:br/>
+              <w:t>2- why locator didn't see the message?</w:t>
               <w:br/>
               <w:t xml:space="preserve"> </w:t>
             </w:r>
@@ -238,81 +250,12 @@
               <w:br/>
               <w:t>Abdelrahman Rasem</w:t>
               <w:br/>
-              <w:t>2023-06-11 10:58 AM (9 days ago)</w:t>
+              <w:t>2023-06-11 10:58 AM (13 days ago)</w:t>
               <w:br/>
               <w:br/>
               <w:t>We had agreed in our meeting:</w:t>
               <w:br/>
               <w:t xml:space="preserve">  </w:t>
-            </w:r>
-          </w:p>
-        </w:tc>
-      </w:tr>
-      <w:tr>
-        <w:tc>
-          <w:tcPr>
-            <w:tcW w:type="dxa" w:w="1728"/>
-          </w:tcPr>
-          <w:p>
-            <w:r>
-              <w:t>Host Monitor</w:t>
-            </w:r>
-          </w:p>
-        </w:tc>
-        <w:tc>
-          <w:tcPr>
-            <w:tcW w:type="dxa" w:w="1728"/>
-          </w:tcPr>
-          <w:p>
-            <w:r>
-              <w:t>Ahmad AlHasan</w:t>
-            </w:r>
-          </w:p>
-        </w:tc>
-        <w:tc>
-          <w:tcPr>
-            <w:tcW w:type="dxa" w:w="1728"/>
-          </w:tcPr>
-          <w:p>
-            <w:r>
-              <w:t>Extensya-SL</w:t>
-            </w:r>
-          </w:p>
-        </w:tc>
-        <w:tc>
-          <w:tcPr>
-            <w:tcW w:type="dxa" w:w="1728"/>
-            <w:vAlign w:val="center"/>
-          </w:tcPr>
-          <w:p>
-            <w:pPr>
-              <w:jc w:val="center"/>
-            </w:pPr>
-            <w:r>
-              <w:rPr>
-                <w:b/>
-                <w:color w:val="0000FF"/>
-                <w:sz w:val="24"/>
-              </w:rPr>
-              <w:t>In Progress</w:t>
-            </w:r>
-          </w:p>
-        </w:tc>
-        <w:tc>
-          <w:tcPr>
-            <w:tcW w:type="dxa" w:w="5760"/>
-          </w:tcPr>
-          <w:p>
-            <w:r>
-              <w:t>Mo</w:t>
-              <w:br/>
-              <w:t>Mohammad Farah</w:t>
-              <w:br/>
-              <w:t>2023-06-13 06:48 AM (8 days ago)</w:t>
-              <w:br/>
-              <w:t>PAC shared for signature.</w:t>
-              <w:br/>
-              <w:t xml:space="preserve"> </w:t>
             </w:r>
           </w:p>
         </w:tc>
@@ -377,7 +320,7 @@
               <w:br/>
               <w:t>Mohammad Farah</w:t>
               <w:br/>
-              <w:t>2023-06-19 12:06 PM (1 day ago)</w:t>
+              <w:t>2023-06-19 12:06 PM (5 days ago)</w:t>
               <w:br/>
               <w:t>We received latest release from development, they team will deploy and test internally before we go with customer.</w:t>
               <w:br/>
@@ -446,78 +389,9 @@
               <w:br/>
               <w:t>Abdelrahman Rasem</w:t>
               <w:br/>
-              <w:t>2023-06-19 12:07 PM (1 day ago)</w:t>
+              <w:t>2023-06-19 12:07 PM (5 days ago)</w:t>
               <w:br/>
               <w:t>we had received the setup from development we will share the setup with customer when we finish testing.</w:t>
-              <w:br/>
-              <w:t xml:space="preserve"> </w:t>
-            </w:r>
-          </w:p>
-        </w:tc>
-      </w:tr>
-      <w:tr>
-        <w:tc>
-          <w:tcPr>
-            <w:tcW w:type="dxa" w:w="1728"/>
-          </w:tcPr>
-          <w:p>
-            <w:r>
-              <w:t>SpeechLog (Migration to VM)</w:t>
-            </w:r>
-          </w:p>
-        </w:tc>
-        <w:tc>
-          <w:tcPr>
-            <w:tcW w:type="dxa" w:w="1728"/>
-          </w:tcPr>
-          <w:p>
-            <w:r>
-              <w:t>Mutaz Althaher</w:t>
-            </w:r>
-          </w:p>
-        </w:tc>
-        <w:tc>
-          <w:tcPr>
-            <w:tcW w:type="dxa" w:w="1728"/>
-          </w:tcPr>
-          <w:p>
-            <w:r>
-              <w:t>Umniah</w:t>
-            </w:r>
-          </w:p>
-        </w:tc>
-        <w:tc>
-          <w:tcPr>
-            <w:tcW w:type="dxa" w:w="1728"/>
-            <w:vAlign w:val="center"/>
-          </w:tcPr>
-          <w:p>
-            <w:pPr>
-              <w:jc w:val="center"/>
-            </w:pPr>
-            <w:r>
-              <w:rPr>
-                <w:b/>
-                <w:color w:val="0000FF"/>
-                <w:sz w:val="24"/>
-              </w:rPr>
-              <w:t>In Progress</w:t>
-            </w:r>
-          </w:p>
-        </w:tc>
-        <w:tc>
-          <w:tcPr>
-            <w:tcW w:type="dxa" w:w="5760"/>
-          </w:tcPr>
-          <w:p>
-            <w:r>
-              <w:t>Mo</w:t>
-              <w:br/>
-              <w:t>Mohammad Farah</w:t>
-              <w:br/>
-              <w:t>2023-06-19 10:18 AM (1 day ago)</w:t>
-              <w:br/>
-              <w:t>Migration will be tomorrow night 21-June 00:00</w:t>
               <w:br/>
               <w:t xml:space="preserve"> </w:t>
             </w:r>
@@ -584,7 +458,7 @@
               <w:br/>
               <w:t>Mohammad Farah</w:t>
               <w:br/>
-              <w:t>2023-06-19 08:18 AM (1 day ago)</w:t>
+              <w:t>2023-06-19 08:18 AM (5 days ago)</w:t>
               <w:br/>
               <w:t>Today we are expecting a visit to Housing Bank to take the DB backup.</w:t>
               <w:br/>
@@ -653,7 +527,7 @@
               <w:br/>
               <w:t>Mohammad Farah</w:t>
               <w:br/>
-              <w:t>2023-06-19 08:17 AM (1 day ago)</w:t>
+              <w:t>2023-06-19 08:17 AM (5 days ago)</w:t>
               <w:br/>
               <w:t>Etisalat did not confirm the roll out plan yet, though we asked them to alert us two weeks prior the roll out date to arrange for our travel.</w:t>
               <w:br/>
@@ -722,7 +596,7 @@
               <w:br/>
               <w:t>Abdelrahman Rasem</w:t>
               <w:br/>
-              <w:t>2023-06-19 08:16 AM (1 day ago)</w:t>
+              <w:t>2023-06-19 08:16 AM (5 days ago)</w:t>
               <w:br/>
               <w:br/>
               <w:t>excepted to do test on recording today ,</w:t>
@@ -792,7 +666,7 @@
               <w:br/>
               <w:t>Abdelrahman Rasem</w:t>
               <w:br/>
-              <w:t>2023-06-19 08:13 AM (1 day ago)</w:t>
+              <w:t>2023-06-19 08:13 AM (5 days ago)</w:t>
               <w:br/>
               <w:t xml:space="preserve">excepted visit in the following 2 days. </w:t>
               <w:br/>
@@ -861,7 +735,7 @@
               <w:br/>
               <w:t>Abdelrahman Rasem</w:t>
               <w:br/>
-              <w:t>2023-06-19 08:07 AM (1 day ago)</w:t>
+              <w:t>2023-06-19 08:07 AM (5 days ago)</w:t>
               <w:br/>
               <w:t>we had send the PAC.</w:t>
               <w:br/>
@@ -930,7 +804,7 @@
               <w:br/>
               <w:t>Abdelrahman Rasem</w:t>
               <w:br/>
-              <w:t>2023-06-19 08:06 AM (1 day ago)</w:t>
+              <w:t>2023-06-19 08:06 AM (5 days ago)</w:t>
               <w:br/>
               <w:t>till the end of the week the SRD supposed to be ready .</w:t>
               <w:br/>
@@ -999,7 +873,7 @@
               <w:br/>
               <w:t>Abdelrahman Rasem</w:t>
               <w:br/>
-              <w:t>2023-06-19 05:13 AM (2 days ago)</w:t>
+              <w:t>2023-06-19 05:13 AM (6 days ago)</w:t>
               <w:br/>
               <w:t>The Shipment had delivered successfully need to check with the client.</w:t>
               <w:br/>
@@ -1068,7 +942,7 @@
               <w:br/>
               <w:t>Mohammad Farah</w:t>
               <w:br/>
-              <w:t>2023-06-18 10:32 AM (2 days ago)</w:t>
+              <w:t>2023-06-18 10:32 AM (6 days ago)</w:t>
               <w:br/>
               <w:t>zain has shared the below points.</w:t>
               <w:br/>
@@ -1139,7 +1013,7 @@
               <w:br/>
               <w:t>Mohammad Farah</w:t>
               <w:br/>
-              <w:t>2023-06-18 09:09 AM (2 days ago)</w:t>
+              <w:t>2023-06-18 09:09 AM (6 days ago)</w:t>
               <w:br/>
               <w:t>ATP shared for signature.</w:t>
               <w:br/>
@@ -1208,7 +1082,7 @@
               <w:br/>
               <w:t>Mohammad Farah</w:t>
               <w:br/>
-              <w:t>2023-06-18 08:48 AM (2 days ago)</w:t>
+              <w:t>2023-06-18 08:48 AM (6 days ago)</w:t>
               <w:br/>
               <w:t>PAC shared for signature.</w:t>
               <w:br/>
@@ -1277,7 +1151,7 @@
               <w:br/>
               <w:t>Mohammad Farah</w:t>
               <w:br/>
-              <w:t>2023-06-12 12:07 PM (8 days ago)</w:t>
+              <w:t>2023-06-12 12:07 PM (12 days ago)</w:t>
               <w:br/>
               <w:t>Bulk Payment LLD approved, waiting for the signed document.</w:t>
               <w:br/>
@@ -1348,7 +1222,7 @@
               <w:br/>
               <w:t>Mohammad Farah</w:t>
               <w:br/>
-              <w:t>2023-06-12 11:38 AM (8 days ago)</w:t>
+              <w:t>2023-06-12 11:38 AM (12 days ago)</w:t>
               <w:br/>
               <w:t>According to our last communication with Telecel, they selected to manually switch between Main and Redundant servers.</w:t>
               <w:br/>
@@ -1418,7 +1292,7 @@
               <w:br/>
               <w:t>Mohammad Farah</w:t>
               <w:br/>
-              <w:t>2023-06-12 11:35 AM (8 days ago)</w:t>
+              <w:t>2023-06-12 11:35 AM (12 days ago)</w:t>
               <w:br/>
               <w:t>The LTE SRI-SM solution did not work.</w:t>
               <w:br/>
@@ -1489,7 +1363,7 @@
               <w:br/>
               <w:t>Mohammad Farah</w:t>
               <w:br/>
-              <w:t>2023-06-12 09:52 AM (8 days ago)</w:t>
+              <w:t>2023-06-12 09:52 AM (12 days ago)</w:t>
               <w:br/>
               <w:t>zain asked to add more test cases to ATP, it has been updated and shared with zain. awaiting their feedback on when we can proceed with UAT.</w:t>
               <w:br/>
@@ -1558,7 +1432,7 @@
               <w:br/>
               <w:t>Abdelrahman Rasem</w:t>
               <w:br/>
-              <w:t>2023-06-11 11:22 AM (9 days ago)</w:t>
+              <w:t>2023-06-11 11:22 AM (13 days ago)</w:t>
               <w:br/>
               <w:t>No update from the client yet.</w:t>
               <w:br/>
@@ -1627,7 +1501,7 @@
               <w:br/>
               <w:t>Mohammad Farah</w:t>
               <w:br/>
-              <w:t>2023-06-06 07:11 AM (15 days ago)</w:t>
+              <w:t>2023-06-06 07:11 AM (18 days ago)</w:t>
               <w:br/>
               <w:t>API tested manually from Main and DR sites, to be tested end to end, we are waiting for PSD PO to enable this API to all operators.</w:t>
               <w:br/>
@@ -1696,7 +1570,7 @@
               <w:br/>
               <w:t>Mohammad Farah</w:t>
               <w:br/>
-              <w:t>2023-05-23 1:15 PM (28 days ago)</w:t>
+              <w:t>2023-05-23 1:15 PM (1 month ago)</w:t>
               <w:br/>
               <w:br/>
               <w:t xml:space="preserve"> </w:t>
@@ -1763,7 +1637,21 @@
             <w:tcW w:type="dxa" w:w="5760"/>
           </w:tcPr>
           <w:p>
-            <w:r/>
+            <w:r>
+              <w:t>Mo</w:t>
+              <w:br/>
+              <w:t>Mohammad Farah</w:t>
+              <w:br/>
+              <w:t>2023-05-22 09:02 AM (1 month ago)</w:t>
+              <w:br/>
+              <w:br/>
+              <w:t>Testing in Main site will begin tomorrow.</w:t>
+              <w:br/>
+              <w:br/>
+              <w:t>In regard to HA and DR, we are waiting for Rajhi Bank to provide the needed requirements (site is not ready).</w:t>
+              <w:br/>
+              <w:t xml:space="preserve"> </w:t>
+            </w:r>
           </w:p>
         </w:tc>
       </w:tr>
@@ -2039,7 +1927,7 @@
               <w:br/>
               <w:t>Mohammad Farah</w:t>
               <w:br/>
-              <w:t>2023-02-21 07:47 AM (3 months ago)</w:t>
+              <w:t>2023-02-21 07:47 AM (4 months ago)</w:t>
               <w:br/>
               <w:t>A plan was submitted to Ufone on transferring the server in ISB to KHI, also the commercial team shall submit their offerings</w:t>
               <w:br/>
@@ -2246,7 +2134,7 @@
               <w:br/>
               <w:t>Mohammad Farah</w:t>
               <w:br/>
-              <w:t>2023-04-25 06:50 AM (1 month ago)</w:t>
+              <w:t>2023-04-25 06:50 AM (2 months ago)</w:t>
               <w:br/>
               <w:t>Project put on hold due to political status in Sudan.</w:t>
               <w:br/>
@@ -2421,7 +2309,7 @@
       <w:jc w:val="left"/>
     </w:pPr>
     <w:r>
-      <w:t>June 21, 2023</w:t>
+      <w:t>June 25, 2023</w:t>
     </w:r>
   </w:p>
 </w:hdr>

</xml_diff>